<commit_message>
Add table to document and its styling
</commit_message>
<xml_diff>
--- a/VillaHotelBooking.Web/wwwroot/exports/BookingDetails.docx
+++ b/VillaHotelBooking.Web/wwwroot/exports/BookingDetails.docx
@@ -1,6 +1,6 @@
 
 <file path=word/document.xml><?xml version="1.0" encoding="utf-8"?>
-<w:document xmlns:wpc="http://schemas.microsoft.com/office/word/2010/wordprocessingCanvas" xmlns:cx="http://schemas.microsoft.com/office/drawing/2014/chartex" xmlns:cx1="http://schemas.microsoft.com/office/drawing/2015/9/8/chartex" xmlns:cx2="http://schemas.microsoft.com/office/drawing/2015/10/21/chartex" xmlns:cx3="http://schemas.microsoft.com/office/drawing/2016/5/9/chartex" xmlns:cx4="http://schemas.microsoft.com/office/drawing/2016/5/10/chartex" xmlns:cx5="http://schemas.microsoft.com/office/drawing/2016/5/11/chartex" xmlns:cx6="http://schemas.microsoft.com/office/drawing/2016/5/12/chartex" xmlns:cx7="http://schemas.microsoft.com/office/drawing/2016/5/13/chartex" xmlns:cx8="http://schemas.microsoft.com/office/drawing/2016/5/14/chartex" xmlns:mc="http://schemas.openxmlformats.org/markup-compatibility/2006" xmlns:aink="http://schemas.microsoft.com/office/drawing/2016/ink" xmlns:am3d="http://schemas.microsoft.com/office/drawing/2017/model3d" xmlns:o="urn:schemas-microsoft-com:office:office" xmlns:oel="http://schemas.microsoft.com/office/2019/extlst" xmlns:r="http://schemas.openxmlformats.org/officeDocument/2006/relationships" xmlns:m="http://schemas.openxmlformats.org/officeDocument/2006/math" xmlns:v="urn:schemas-microsoft-com:vml" xmlns:wp14="http://schemas.microsoft.com/office/word/2010/wordprocessingDrawing" xmlns:wp="http://schemas.openxmlformats.org/drawingml/2006/wordprocessingDrawing" xmlns:w10="urn:schemas-microsoft-com:office:word" xmlns:w="http://schemas.openxmlformats.org/wordprocessingml/2006/main" xmlns:w14="http://schemas.microsoft.com/office/word/2010/wordml" xmlns:w15="http://schemas.microsoft.com/office/word/2012/wordml" xmlns:w16cex="http://schemas.microsoft.com/office/word/2018/wordml/cex" xmlns:w16cid="http://schemas.microsoft.com/office/word/2016/wordml/cid" xmlns:w16="http://schemas.microsoft.com/office/word/2018/wordml" xmlns:w16sdtdh="http://schemas.microsoft.com/office/word/2020/wordml/sdtdatahash" xmlns:w16se="http://schemas.microsoft.com/office/word/2015/wordml/symex" xmlns:wpg="http://schemas.microsoft.com/office/word/2010/wordprocessingGroup" xmlns:wpi="http://schemas.microsoft.com/office/word/2010/wordprocessingInk" xmlns:wne="http://schemas.microsoft.com/office/word/2006/wordml" xmlns:wps="http://schemas.microsoft.com/office/word/2010/wordprocessingShape" mc:Ignorable="w14 w15 w16se w16cid w16 w16cex w16sdtdh wp14">
+<w:document xmlns:wpc="http://schemas.microsoft.com/office/word/2010/wordprocessingCanvas" xmlns:cx="http://schemas.microsoft.com/office/drawing/2014/chartex" xmlns:cx1="http://schemas.microsoft.com/office/drawing/2015/9/8/chartex" xmlns:cx2="http://schemas.microsoft.com/office/drawing/2015/10/21/chartex" xmlns:cx3="http://schemas.microsoft.com/office/drawing/2016/5/9/chartex" xmlns:cx4="http://schemas.microsoft.com/office/drawing/2016/5/10/chartex" xmlns:cx5="http://schemas.microsoft.com/office/drawing/2016/5/11/chartex" xmlns:cx6="http://schemas.microsoft.com/office/drawing/2016/5/12/chartex" xmlns:cx7="http://schemas.microsoft.com/office/drawing/2016/5/13/chartex" xmlns:cx8="http://schemas.microsoft.com/office/drawing/2016/5/14/chartex" xmlns:mc="http://schemas.openxmlformats.org/markup-compatibility/2006" xmlns:aink="http://schemas.microsoft.com/office/drawing/2016/ink" xmlns:am3d="http://schemas.microsoft.com/office/drawing/2017/model3d" xmlns:o="urn:schemas-microsoft-com:office:office" xmlns:oel="http://schemas.microsoft.com/office/2019/extlst" xmlns:r="http://schemas.openxmlformats.org/officeDocument/2006/relationships" xmlns:m="http://schemas.openxmlformats.org/officeDocument/2006/math" xmlns:v="urn:schemas-microsoft-com:vml" xmlns:wp14="http://schemas.microsoft.com/office/word/2010/wordprocessingDrawing" xmlns:wp="http://schemas.openxmlformats.org/drawingml/2006/wordprocessingDrawing" xmlns:w10="urn:schemas-microsoft-com:office:word" xmlns:w="http://schemas.openxmlformats.org/wordprocessingml/2006/main" xmlns:w14="http://schemas.microsoft.com/office/word/2010/wordml" xmlns:w15="http://schemas.microsoft.com/office/word/2012/wordml" xmlns:w16cex="http://schemas.microsoft.com/office/word/2018/wordml/cex" xmlns:w16cid="http://schemas.microsoft.com/office/word/2016/wordml/cid" xmlns:w16="http://schemas.microsoft.com/office/word/2018/wordml" xmlns:w16du="http://schemas.microsoft.com/office/word/2023/wordml/word16du" xmlns:w16sdtdh="http://schemas.microsoft.com/office/word/2020/wordml/sdtdatahash" xmlns:w16se="http://schemas.microsoft.com/office/word/2015/wordml/symex" xmlns:wpg="http://schemas.microsoft.com/office/word/2010/wordprocessingGroup" xmlns:wpi="http://schemas.microsoft.com/office/word/2010/wordprocessingInk" xmlns:wne="http://schemas.microsoft.com/office/word/2006/wordml" xmlns:wps="http://schemas.microsoft.com/office/word/2010/wordprocessingShape" mc:Ignorable="w14 w15 w16se w16cid w16 w16cex w16sdtdh w16du wp14">
   <w:body>
     <w:tbl>
       <w:tblPr>
@@ -54,13 +54,8 @@
               </w:sdtPr>
               <w:sdtEndPr/>
               <w:sdtContent>
-                <w:proofErr w:type="spellStart"/>
                 <w:r>
-                  <w:t>DotNetMastery</w:t>
-                </w:r>
-                <w:proofErr w:type="spellEnd"/>
-                <w:r>
-                  <w:t xml:space="preserve"> Lane, IL, 99999</w:t>
+                  <w:t>DotNetMastery Lane, IL, 99999</w:t>
                 </w:r>
               </w:sdtContent>
             </w:sdt>
@@ -384,11 +379,9 @@
                 <w:bCs w:val="0"/>
               </w:rPr>
             </w:pPr>
-            <w:proofErr w:type="spellStart"/>
             <w:r>
               <w:t>xx_customer_name</w:t>
             </w:r>
-            <w:proofErr w:type="spellEnd"/>
           </w:p>
         </w:tc>
         <w:tc>
@@ -404,14 +397,12 @@
                 <w:bCs/>
               </w:rPr>
             </w:pPr>
-            <w:proofErr w:type="spellStart"/>
             <w:r>
               <w:rPr>
                 <w:bCs/>
               </w:rPr>
               <w:t>xx_customer_phone</w:t>
             </w:r>
-            <w:proofErr w:type="spellEnd"/>
             <w:r>
               <w:rPr>
                 <w:bCs/>
@@ -467,7 +458,11 @@
       <w:pPr>
         <w:spacing w:before="480"/>
         <w:rPr>
-          <w:bCs/>
+          <w:rFonts w:ascii="Cascadia Mono" w:hAnsi="Cascadia Mono" w:cs="Cascadia Mono"/>
+          <w:color w:val="A31515"/>
+          <w:kern w:val="0"/>
+          <w:sz w:val="19"/>
+          <w:szCs w:val="19"/>
         </w:rPr>
       </w:pPr>
       <w:r>
@@ -480,6 +475,14 @@
         </w:rPr>
         <w:t>&lt;ADDTABLEHERE&gt;</w:t>
       </w:r>
+    </w:p>
+    <w:p>
+      <w:pPr>
+        <w:spacing w:before="480"/>
+        <w:rPr>
+          <w:bCs/>
+        </w:rPr>
+      </w:pPr>
     </w:p>
     <w:tbl>
       <w:tblPr>
@@ -520,11 +523,9 @@
             <w:pPr>
               <w:jc w:val="right"/>
             </w:pPr>
-            <w:proofErr w:type="spellStart"/>
             <w:r>
               <w:t>xx_payment_date</w:t>
             </w:r>
-            <w:proofErr w:type="spellEnd"/>
           </w:p>
         </w:tc>
       </w:tr>
@@ -564,14 +565,12 @@
                 <w:bCs/>
               </w:rPr>
             </w:pPr>
-            <w:proofErr w:type="spellStart"/>
             <w:r>
               <w:rPr>
                 <w:bCs/>
               </w:rPr>
               <w:t>xx_checkin_date</w:t>
             </w:r>
-            <w:proofErr w:type="spellEnd"/>
           </w:p>
         </w:tc>
       </w:tr>
@@ -611,14 +610,12 @@
                 <w:bCs/>
               </w:rPr>
             </w:pPr>
-            <w:proofErr w:type="spellStart"/>
             <w:r>
               <w:rPr>
                 <w:bCs/>
               </w:rPr>
               <w:t>xx_checkout_date</w:t>
             </w:r>
-            <w:proofErr w:type="spellEnd"/>
           </w:p>
         </w:tc>
       </w:tr>
@@ -667,14 +664,12 @@
                 <w:bCs/>
               </w:rPr>
             </w:pPr>
-            <w:proofErr w:type="spellStart"/>
             <w:r>
               <w:rPr>
                 <w:bCs/>
               </w:rPr>
               <w:t>xx_booking_total</w:t>
             </w:r>
-            <w:proofErr w:type="spellEnd"/>
           </w:p>
         </w:tc>
       </w:tr>
@@ -702,7 +697,7 @@
 </file>
 
 <file path=word/endnotes.xml><?xml version="1.0" encoding="utf-8"?>
-<w:endnotes xmlns:wpc="http://schemas.microsoft.com/office/word/2010/wordprocessingCanvas" xmlns:cx="http://schemas.microsoft.com/office/drawing/2014/chartex" xmlns:cx1="http://schemas.microsoft.com/office/drawing/2015/9/8/chartex" xmlns:cx2="http://schemas.microsoft.com/office/drawing/2015/10/21/chartex" xmlns:cx3="http://schemas.microsoft.com/office/drawing/2016/5/9/chartex" xmlns:cx4="http://schemas.microsoft.com/office/drawing/2016/5/10/chartex" xmlns:cx5="http://schemas.microsoft.com/office/drawing/2016/5/11/chartex" xmlns:cx6="http://schemas.microsoft.com/office/drawing/2016/5/12/chartex" xmlns:cx7="http://schemas.microsoft.com/office/drawing/2016/5/13/chartex" xmlns:cx8="http://schemas.microsoft.com/office/drawing/2016/5/14/chartex" xmlns:mc="http://schemas.openxmlformats.org/markup-compatibility/2006" xmlns:aink="http://schemas.microsoft.com/office/drawing/2016/ink" xmlns:am3d="http://schemas.microsoft.com/office/drawing/2017/model3d" xmlns:o="urn:schemas-microsoft-com:office:office" xmlns:oel="http://schemas.microsoft.com/office/2019/extlst" xmlns:r="http://schemas.openxmlformats.org/officeDocument/2006/relationships" xmlns:m="http://schemas.openxmlformats.org/officeDocument/2006/math" xmlns:v="urn:schemas-microsoft-com:vml" xmlns:wp14="http://schemas.microsoft.com/office/word/2010/wordprocessingDrawing" xmlns:wp="http://schemas.openxmlformats.org/drawingml/2006/wordprocessingDrawing" xmlns:w10="urn:schemas-microsoft-com:office:word" xmlns:w="http://schemas.openxmlformats.org/wordprocessingml/2006/main" xmlns:w14="http://schemas.microsoft.com/office/word/2010/wordml" xmlns:w15="http://schemas.microsoft.com/office/word/2012/wordml" xmlns:w16cex="http://schemas.microsoft.com/office/word/2018/wordml/cex" xmlns:w16cid="http://schemas.microsoft.com/office/word/2016/wordml/cid" xmlns:w16="http://schemas.microsoft.com/office/word/2018/wordml" xmlns:w16sdtdh="http://schemas.microsoft.com/office/word/2020/wordml/sdtdatahash" xmlns:w16se="http://schemas.microsoft.com/office/word/2015/wordml/symex" xmlns:wpg="http://schemas.microsoft.com/office/word/2010/wordprocessingGroup" xmlns:wpi="http://schemas.microsoft.com/office/word/2010/wordprocessingInk" xmlns:wne="http://schemas.microsoft.com/office/word/2006/wordml" xmlns:wps="http://schemas.microsoft.com/office/word/2010/wordprocessingShape" mc:Ignorable="w14 w15 w16se w16cid w16 w16cex w16sdtdh wp14">
+<w:endnotes xmlns:wpc="http://schemas.microsoft.com/office/word/2010/wordprocessingCanvas" xmlns:cx="http://schemas.microsoft.com/office/drawing/2014/chartex" xmlns:cx1="http://schemas.microsoft.com/office/drawing/2015/9/8/chartex" xmlns:cx2="http://schemas.microsoft.com/office/drawing/2015/10/21/chartex" xmlns:cx3="http://schemas.microsoft.com/office/drawing/2016/5/9/chartex" xmlns:cx4="http://schemas.microsoft.com/office/drawing/2016/5/10/chartex" xmlns:cx5="http://schemas.microsoft.com/office/drawing/2016/5/11/chartex" xmlns:cx6="http://schemas.microsoft.com/office/drawing/2016/5/12/chartex" xmlns:cx7="http://schemas.microsoft.com/office/drawing/2016/5/13/chartex" xmlns:cx8="http://schemas.microsoft.com/office/drawing/2016/5/14/chartex" xmlns:mc="http://schemas.openxmlformats.org/markup-compatibility/2006" xmlns:aink="http://schemas.microsoft.com/office/drawing/2016/ink" xmlns:am3d="http://schemas.microsoft.com/office/drawing/2017/model3d" xmlns:o="urn:schemas-microsoft-com:office:office" xmlns:oel="http://schemas.microsoft.com/office/2019/extlst" xmlns:r="http://schemas.openxmlformats.org/officeDocument/2006/relationships" xmlns:m="http://schemas.openxmlformats.org/officeDocument/2006/math" xmlns:v="urn:schemas-microsoft-com:vml" xmlns:wp14="http://schemas.microsoft.com/office/word/2010/wordprocessingDrawing" xmlns:wp="http://schemas.openxmlformats.org/drawingml/2006/wordprocessingDrawing" xmlns:w10="urn:schemas-microsoft-com:office:word" xmlns:w="http://schemas.openxmlformats.org/wordprocessingml/2006/main" xmlns:w14="http://schemas.microsoft.com/office/word/2010/wordml" xmlns:w15="http://schemas.microsoft.com/office/word/2012/wordml" xmlns:w16cex="http://schemas.microsoft.com/office/word/2018/wordml/cex" xmlns:w16cid="http://schemas.microsoft.com/office/word/2016/wordml/cid" xmlns:w16="http://schemas.microsoft.com/office/word/2018/wordml" xmlns:w16du="http://schemas.microsoft.com/office/word/2023/wordml/word16du" xmlns:w16sdtdh="http://schemas.microsoft.com/office/word/2020/wordml/sdtdatahash" xmlns:w16se="http://schemas.microsoft.com/office/word/2015/wordml/symex" xmlns:wpg="http://schemas.microsoft.com/office/word/2010/wordprocessingGroup" xmlns:wpi="http://schemas.microsoft.com/office/word/2010/wordprocessingInk" xmlns:wne="http://schemas.microsoft.com/office/word/2006/wordml" xmlns:wps="http://schemas.microsoft.com/office/word/2010/wordprocessingShape" mc:Ignorable="w14 w15 w16se w16cid w16 w16cex w16sdtdh w16du wp14">
   <w:endnote w:type="separator" w:id="-1">
     <w:p>
       <w:pPr>
@@ -727,7 +722,7 @@
 </file>
 
 <file path=word/footer1.xml><?xml version="1.0" encoding="utf-8"?>
-<w:ftr xmlns:wpc="http://schemas.microsoft.com/office/word/2010/wordprocessingCanvas" xmlns:cx="http://schemas.microsoft.com/office/drawing/2014/chartex" xmlns:cx1="http://schemas.microsoft.com/office/drawing/2015/9/8/chartex" xmlns:cx2="http://schemas.microsoft.com/office/drawing/2015/10/21/chartex" xmlns:cx3="http://schemas.microsoft.com/office/drawing/2016/5/9/chartex" xmlns:cx4="http://schemas.microsoft.com/office/drawing/2016/5/10/chartex" xmlns:cx5="http://schemas.microsoft.com/office/drawing/2016/5/11/chartex" xmlns:cx6="http://schemas.microsoft.com/office/drawing/2016/5/12/chartex" xmlns:cx7="http://schemas.microsoft.com/office/drawing/2016/5/13/chartex" xmlns:cx8="http://schemas.microsoft.com/office/drawing/2016/5/14/chartex" xmlns:mc="http://schemas.openxmlformats.org/markup-compatibility/2006" xmlns:aink="http://schemas.microsoft.com/office/drawing/2016/ink" xmlns:am3d="http://schemas.microsoft.com/office/drawing/2017/model3d" xmlns:o="urn:schemas-microsoft-com:office:office" xmlns:oel="http://schemas.microsoft.com/office/2019/extlst" xmlns:r="http://schemas.openxmlformats.org/officeDocument/2006/relationships" xmlns:m="http://schemas.openxmlformats.org/officeDocument/2006/math" xmlns:v="urn:schemas-microsoft-com:vml" xmlns:wp14="http://schemas.microsoft.com/office/word/2010/wordprocessingDrawing" xmlns:wp="http://schemas.openxmlformats.org/drawingml/2006/wordprocessingDrawing" xmlns:w10="urn:schemas-microsoft-com:office:word" xmlns:w="http://schemas.openxmlformats.org/wordprocessingml/2006/main" xmlns:w14="http://schemas.microsoft.com/office/word/2010/wordml" xmlns:w15="http://schemas.microsoft.com/office/word/2012/wordml" xmlns:w16cex="http://schemas.microsoft.com/office/word/2018/wordml/cex" xmlns:w16cid="http://schemas.microsoft.com/office/word/2016/wordml/cid" xmlns:w16="http://schemas.microsoft.com/office/word/2018/wordml" xmlns:w16sdtdh="http://schemas.microsoft.com/office/word/2020/wordml/sdtdatahash" xmlns:w16se="http://schemas.microsoft.com/office/word/2015/wordml/symex" xmlns:wpg="http://schemas.microsoft.com/office/word/2010/wordprocessingGroup" xmlns:wpi="http://schemas.microsoft.com/office/word/2010/wordprocessingInk" xmlns:wne="http://schemas.microsoft.com/office/word/2006/wordml" xmlns:wps="http://schemas.microsoft.com/office/word/2010/wordprocessingShape" mc:Ignorable="w14 w15 w16se w16cid w16 w16cex w16sdtdh wp14">
+<w:ftr xmlns:wpc="http://schemas.microsoft.com/office/word/2010/wordprocessingCanvas" xmlns:cx="http://schemas.microsoft.com/office/drawing/2014/chartex" xmlns:cx1="http://schemas.microsoft.com/office/drawing/2015/9/8/chartex" xmlns:cx2="http://schemas.microsoft.com/office/drawing/2015/10/21/chartex" xmlns:cx3="http://schemas.microsoft.com/office/drawing/2016/5/9/chartex" xmlns:cx4="http://schemas.microsoft.com/office/drawing/2016/5/10/chartex" xmlns:cx5="http://schemas.microsoft.com/office/drawing/2016/5/11/chartex" xmlns:cx6="http://schemas.microsoft.com/office/drawing/2016/5/12/chartex" xmlns:cx7="http://schemas.microsoft.com/office/drawing/2016/5/13/chartex" xmlns:cx8="http://schemas.microsoft.com/office/drawing/2016/5/14/chartex" xmlns:mc="http://schemas.openxmlformats.org/markup-compatibility/2006" xmlns:aink="http://schemas.microsoft.com/office/drawing/2016/ink" xmlns:am3d="http://schemas.microsoft.com/office/drawing/2017/model3d" xmlns:o="urn:schemas-microsoft-com:office:office" xmlns:oel="http://schemas.microsoft.com/office/2019/extlst" xmlns:r="http://schemas.openxmlformats.org/officeDocument/2006/relationships" xmlns:m="http://schemas.openxmlformats.org/officeDocument/2006/math" xmlns:v="urn:schemas-microsoft-com:vml" xmlns:wp14="http://schemas.microsoft.com/office/word/2010/wordprocessingDrawing" xmlns:wp="http://schemas.openxmlformats.org/drawingml/2006/wordprocessingDrawing" xmlns:w10="urn:schemas-microsoft-com:office:word" xmlns:w="http://schemas.openxmlformats.org/wordprocessingml/2006/main" xmlns:w14="http://schemas.microsoft.com/office/word/2010/wordml" xmlns:w15="http://schemas.microsoft.com/office/word/2012/wordml" xmlns:w16cex="http://schemas.microsoft.com/office/word/2018/wordml/cex" xmlns:w16cid="http://schemas.microsoft.com/office/word/2016/wordml/cid" xmlns:w16="http://schemas.microsoft.com/office/word/2018/wordml" xmlns:w16du="http://schemas.microsoft.com/office/word/2023/wordml/word16du" xmlns:w16sdtdh="http://schemas.microsoft.com/office/word/2020/wordml/sdtdatahash" xmlns:w16se="http://schemas.microsoft.com/office/word/2015/wordml/symex" xmlns:wpg="http://schemas.microsoft.com/office/word/2010/wordprocessingGroup" xmlns:wpi="http://schemas.microsoft.com/office/word/2010/wordprocessingInk" xmlns:wne="http://schemas.microsoft.com/office/word/2006/wordml" xmlns:wps="http://schemas.microsoft.com/office/word/2010/wordprocessingShape" mc:Ignorable="w14 w15 w16se w16cid w16 w16cex w16sdtdh w16du wp14">
   <w:p>
     <w:pPr>
       <w:pStyle w:val="Footer"/>
@@ -758,7 +753,7 @@
 </file>
 
 <file path=word/footer2.xml><?xml version="1.0" encoding="utf-8"?>
-<w:ftr xmlns:wpc="http://schemas.microsoft.com/office/word/2010/wordprocessingCanvas" xmlns:cx="http://schemas.microsoft.com/office/drawing/2014/chartex" xmlns:cx1="http://schemas.microsoft.com/office/drawing/2015/9/8/chartex" xmlns:cx2="http://schemas.microsoft.com/office/drawing/2015/10/21/chartex" xmlns:cx3="http://schemas.microsoft.com/office/drawing/2016/5/9/chartex" xmlns:cx4="http://schemas.microsoft.com/office/drawing/2016/5/10/chartex" xmlns:cx5="http://schemas.microsoft.com/office/drawing/2016/5/11/chartex" xmlns:cx6="http://schemas.microsoft.com/office/drawing/2016/5/12/chartex" xmlns:cx7="http://schemas.microsoft.com/office/drawing/2016/5/13/chartex" xmlns:cx8="http://schemas.microsoft.com/office/drawing/2016/5/14/chartex" xmlns:mc="http://schemas.openxmlformats.org/markup-compatibility/2006" xmlns:aink="http://schemas.microsoft.com/office/drawing/2016/ink" xmlns:am3d="http://schemas.microsoft.com/office/drawing/2017/model3d" xmlns:o="urn:schemas-microsoft-com:office:office" xmlns:oel="http://schemas.microsoft.com/office/2019/extlst" xmlns:r="http://schemas.openxmlformats.org/officeDocument/2006/relationships" xmlns:m="http://schemas.openxmlformats.org/officeDocument/2006/math" xmlns:v="urn:schemas-microsoft-com:vml" xmlns:wp14="http://schemas.microsoft.com/office/word/2010/wordprocessingDrawing" xmlns:wp="http://schemas.openxmlformats.org/drawingml/2006/wordprocessingDrawing" xmlns:w10="urn:schemas-microsoft-com:office:word" xmlns:w="http://schemas.openxmlformats.org/wordprocessingml/2006/main" xmlns:w14="http://schemas.microsoft.com/office/word/2010/wordml" xmlns:w15="http://schemas.microsoft.com/office/word/2012/wordml" xmlns:w16cex="http://schemas.microsoft.com/office/word/2018/wordml/cex" xmlns:w16cid="http://schemas.microsoft.com/office/word/2016/wordml/cid" xmlns:w16="http://schemas.microsoft.com/office/word/2018/wordml" xmlns:w16sdtdh="http://schemas.microsoft.com/office/word/2020/wordml/sdtdatahash" xmlns:w16se="http://schemas.microsoft.com/office/word/2015/wordml/symex" xmlns:wpg="http://schemas.microsoft.com/office/word/2010/wordprocessingGroup" xmlns:wpi="http://schemas.microsoft.com/office/word/2010/wordprocessingInk" xmlns:wne="http://schemas.microsoft.com/office/word/2006/wordml" xmlns:wps="http://schemas.microsoft.com/office/word/2010/wordprocessingShape" mc:Ignorable="w14 w15 w16se w16cid w16 w16cex w16sdtdh wp14">
+<w:ftr xmlns:wpc="http://schemas.microsoft.com/office/word/2010/wordprocessingCanvas" xmlns:cx="http://schemas.microsoft.com/office/drawing/2014/chartex" xmlns:cx1="http://schemas.microsoft.com/office/drawing/2015/9/8/chartex" xmlns:cx2="http://schemas.microsoft.com/office/drawing/2015/10/21/chartex" xmlns:cx3="http://schemas.microsoft.com/office/drawing/2016/5/9/chartex" xmlns:cx4="http://schemas.microsoft.com/office/drawing/2016/5/10/chartex" xmlns:cx5="http://schemas.microsoft.com/office/drawing/2016/5/11/chartex" xmlns:cx6="http://schemas.microsoft.com/office/drawing/2016/5/12/chartex" xmlns:cx7="http://schemas.microsoft.com/office/drawing/2016/5/13/chartex" xmlns:cx8="http://schemas.microsoft.com/office/drawing/2016/5/14/chartex" xmlns:mc="http://schemas.openxmlformats.org/markup-compatibility/2006" xmlns:aink="http://schemas.microsoft.com/office/drawing/2016/ink" xmlns:am3d="http://schemas.microsoft.com/office/drawing/2017/model3d" xmlns:o="urn:schemas-microsoft-com:office:office" xmlns:oel="http://schemas.microsoft.com/office/2019/extlst" xmlns:r="http://schemas.openxmlformats.org/officeDocument/2006/relationships" xmlns:m="http://schemas.openxmlformats.org/officeDocument/2006/math" xmlns:v="urn:schemas-microsoft-com:vml" xmlns:wp14="http://schemas.microsoft.com/office/word/2010/wordprocessingDrawing" xmlns:wp="http://schemas.openxmlformats.org/drawingml/2006/wordprocessingDrawing" xmlns:w10="urn:schemas-microsoft-com:office:word" xmlns:w="http://schemas.openxmlformats.org/wordprocessingml/2006/main" xmlns:w14="http://schemas.microsoft.com/office/word/2010/wordml" xmlns:w15="http://schemas.microsoft.com/office/word/2012/wordml" xmlns:w16cex="http://schemas.microsoft.com/office/word/2018/wordml/cex" xmlns:w16cid="http://schemas.microsoft.com/office/word/2016/wordml/cid" xmlns:w16="http://schemas.microsoft.com/office/word/2018/wordml" xmlns:w16du="http://schemas.microsoft.com/office/word/2023/wordml/word16du" xmlns:w16sdtdh="http://schemas.microsoft.com/office/word/2020/wordml/sdtdatahash" xmlns:w16se="http://schemas.microsoft.com/office/word/2015/wordml/symex" xmlns:wpg="http://schemas.microsoft.com/office/word/2010/wordprocessingGroup" xmlns:wpi="http://schemas.microsoft.com/office/word/2010/wordprocessingInk" xmlns:wne="http://schemas.microsoft.com/office/word/2006/wordml" xmlns:wps="http://schemas.microsoft.com/office/word/2010/wordprocessingShape" mc:Ignorable="w14 w15 w16se w16cid w16 w16cex w16sdtdh w16du wp14">
   <w:tbl>
     <w:tblPr>
       <w:tblW w:w="0" w:type="auto"/>
@@ -819,7 +814,7 @@
 </file>
 
 <file path=word/footnotes.xml><?xml version="1.0" encoding="utf-8"?>
-<w:footnotes xmlns:wpc="http://schemas.microsoft.com/office/word/2010/wordprocessingCanvas" xmlns:cx="http://schemas.microsoft.com/office/drawing/2014/chartex" xmlns:cx1="http://schemas.microsoft.com/office/drawing/2015/9/8/chartex" xmlns:cx2="http://schemas.microsoft.com/office/drawing/2015/10/21/chartex" xmlns:cx3="http://schemas.microsoft.com/office/drawing/2016/5/9/chartex" xmlns:cx4="http://schemas.microsoft.com/office/drawing/2016/5/10/chartex" xmlns:cx5="http://schemas.microsoft.com/office/drawing/2016/5/11/chartex" xmlns:cx6="http://schemas.microsoft.com/office/drawing/2016/5/12/chartex" xmlns:cx7="http://schemas.microsoft.com/office/drawing/2016/5/13/chartex" xmlns:cx8="http://schemas.microsoft.com/office/drawing/2016/5/14/chartex" xmlns:mc="http://schemas.openxmlformats.org/markup-compatibility/2006" xmlns:aink="http://schemas.microsoft.com/office/drawing/2016/ink" xmlns:am3d="http://schemas.microsoft.com/office/drawing/2017/model3d" xmlns:o="urn:schemas-microsoft-com:office:office" xmlns:oel="http://schemas.microsoft.com/office/2019/extlst" xmlns:r="http://schemas.openxmlformats.org/officeDocument/2006/relationships" xmlns:m="http://schemas.openxmlformats.org/officeDocument/2006/math" xmlns:v="urn:schemas-microsoft-com:vml" xmlns:wp14="http://schemas.microsoft.com/office/word/2010/wordprocessingDrawing" xmlns:wp="http://schemas.openxmlformats.org/drawingml/2006/wordprocessingDrawing" xmlns:w10="urn:schemas-microsoft-com:office:word" xmlns:w="http://schemas.openxmlformats.org/wordprocessingml/2006/main" xmlns:w14="http://schemas.microsoft.com/office/word/2010/wordml" xmlns:w15="http://schemas.microsoft.com/office/word/2012/wordml" xmlns:w16cex="http://schemas.microsoft.com/office/word/2018/wordml/cex" xmlns:w16cid="http://schemas.microsoft.com/office/word/2016/wordml/cid" xmlns:w16="http://schemas.microsoft.com/office/word/2018/wordml" xmlns:w16sdtdh="http://schemas.microsoft.com/office/word/2020/wordml/sdtdatahash" xmlns:w16se="http://schemas.microsoft.com/office/word/2015/wordml/symex" xmlns:wpg="http://schemas.microsoft.com/office/word/2010/wordprocessingGroup" xmlns:wpi="http://schemas.microsoft.com/office/word/2010/wordprocessingInk" xmlns:wne="http://schemas.microsoft.com/office/word/2006/wordml" xmlns:wps="http://schemas.microsoft.com/office/word/2010/wordprocessingShape" mc:Ignorable="w14 w15 w16se w16cid w16 w16cex w16sdtdh wp14">
+<w:footnotes xmlns:wpc="http://schemas.microsoft.com/office/word/2010/wordprocessingCanvas" xmlns:cx="http://schemas.microsoft.com/office/drawing/2014/chartex" xmlns:cx1="http://schemas.microsoft.com/office/drawing/2015/9/8/chartex" xmlns:cx2="http://schemas.microsoft.com/office/drawing/2015/10/21/chartex" xmlns:cx3="http://schemas.microsoft.com/office/drawing/2016/5/9/chartex" xmlns:cx4="http://schemas.microsoft.com/office/drawing/2016/5/10/chartex" xmlns:cx5="http://schemas.microsoft.com/office/drawing/2016/5/11/chartex" xmlns:cx6="http://schemas.microsoft.com/office/drawing/2016/5/12/chartex" xmlns:cx7="http://schemas.microsoft.com/office/drawing/2016/5/13/chartex" xmlns:cx8="http://schemas.microsoft.com/office/drawing/2016/5/14/chartex" xmlns:mc="http://schemas.openxmlformats.org/markup-compatibility/2006" xmlns:aink="http://schemas.microsoft.com/office/drawing/2016/ink" xmlns:am3d="http://schemas.microsoft.com/office/drawing/2017/model3d" xmlns:o="urn:schemas-microsoft-com:office:office" xmlns:oel="http://schemas.microsoft.com/office/2019/extlst" xmlns:r="http://schemas.openxmlformats.org/officeDocument/2006/relationships" xmlns:m="http://schemas.openxmlformats.org/officeDocument/2006/math" xmlns:v="urn:schemas-microsoft-com:vml" xmlns:wp14="http://schemas.microsoft.com/office/word/2010/wordprocessingDrawing" xmlns:wp="http://schemas.openxmlformats.org/drawingml/2006/wordprocessingDrawing" xmlns:w10="urn:schemas-microsoft-com:office:word" xmlns:w="http://schemas.openxmlformats.org/wordprocessingml/2006/main" xmlns:w14="http://schemas.microsoft.com/office/word/2010/wordml" xmlns:w15="http://schemas.microsoft.com/office/word/2012/wordml" xmlns:w16cex="http://schemas.microsoft.com/office/word/2018/wordml/cex" xmlns:w16cid="http://schemas.microsoft.com/office/word/2016/wordml/cid" xmlns:w16="http://schemas.microsoft.com/office/word/2018/wordml" xmlns:w16du="http://schemas.microsoft.com/office/word/2023/wordml/word16du" xmlns:w16sdtdh="http://schemas.microsoft.com/office/word/2020/wordml/sdtdatahash" xmlns:w16se="http://schemas.microsoft.com/office/word/2015/wordml/symex" xmlns:wpg="http://schemas.microsoft.com/office/word/2010/wordprocessingGroup" xmlns:wpi="http://schemas.microsoft.com/office/word/2010/wordprocessingInk" xmlns:wne="http://schemas.microsoft.com/office/word/2006/wordml" xmlns:wps="http://schemas.microsoft.com/office/word/2010/wordprocessingShape" mc:Ignorable="w14 w15 w16se w16cid w16 w16cex w16sdtdh w16du wp14">
   <w:footnote w:type="separator" w:id="-1">
     <w:p>
       <w:pPr>
@@ -844,7 +839,7 @@
 </file>
 
 <file path=word/header1.xml><?xml version="1.0" encoding="utf-8"?>
-<w:hdr xmlns:wpc="http://schemas.microsoft.com/office/word/2010/wordprocessingCanvas" xmlns:cx="http://schemas.microsoft.com/office/drawing/2014/chartex" xmlns:cx1="http://schemas.microsoft.com/office/drawing/2015/9/8/chartex" xmlns:cx2="http://schemas.microsoft.com/office/drawing/2015/10/21/chartex" xmlns:cx3="http://schemas.microsoft.com/office/drawing/2016/5/9/chartex" xmlns:cx4="http://schemas.microsoft.com/office/drawing/2016/5/10/chartex" xmlns:cx5="http://schemas.microsoft.com/office/drawing/2016/5/11/chartex" xmlns:cx6="http://schemas.microsoft.com/office/drawing/2016/5/12/chartex" xmlns:cx7="http://schemas.microsoft.com/office/drawing/2016/5/13/chartex" xmlns:cx8="http://schemas.microsoft.com/office/drawing/2016/5/14/chartex" xmlns:mc="http://schemas.openxmlformats.org/markup-compatibility/2006" xmlns:aink="http://schemas.microsoft.com/office/drawing/2016/ink" xmlns:am3d="http://schemas.microsoft.com/office/drawing/2017/model3d" xmlns:o="urn:schemas-microsoft-com:office:office" xmlns:oel="http://schemas.microsoft.com/office/2019/extlst" xmlns:r="http://schemas.openxmlformats.org/officeDocument/2006/relationships" xmlns:m="http://schemas.openxmlformats.org/officeDocument/2006/math" xmlns:v="urn:schemas-microsoft-com:vml" xmlns:wp14="http://schemas.microsoft.com/office/word/2010/wordprocessingDrawing" xmlns:wp="http://schemas.openxmlformats.org/drawingml/2006/wordprocessingDrawing" xmlns:w10="urn:schemas-microsoft-com:office:word" xmlns:w="http://schemas.openxmlformats.org/wordprocessingml/2006/main" xmlns:w14="http://schemas.microsoft.com/office/word/2010/wordml" xmlns:w15="http://schemas.microsoft.com/office/word/2012/wordml" xmlns:w16cex="http://schemas.microsoft.com/office/word/2018/wordml/cex" xmlns:w16cid="http://schemas.microsoft.com/office/word/2016/wordml/cid" xmlns:w16="http://schemas.microsoft.com/office/word/2018/wordml" xmlns:w16sdtdh="http://schemas.microsoft.com/office/word/2020/wordml/sdtdatahash" xmlns:w16se="http://schemas.microsoft.com/office/word/2015/wordml/symex" xmlns:wpg="http://schemas.microsoft.com/office/word/2010/wordprocessingGroup" xmlns:wpi="http://schemas.microsoft.com/office/word/2010/wordprocessingInk" xmlns:wne="http://schemas.microsoft.com/office/word/2006/wordml" xmlns:wps="http://schemas.microsoft.com/office/word/2010/wordprocessingShape" mc:Ignorable="w14 w15 w16se w16cid w16 w16cex w16sdtdh wp14">
+<w:hdr xmlns:wpc="http://schemas.microsoft.com/office/word/2010/wordprocessingCanvas" xmlns:cx="http://schemas.microsoft.com/office/drawing/2014/chartex" xmlns:cx1="http://schemas.microsoft.com/office/drawing/2015/9/8/chartex" xmlns:cx2="http://schemas.microsoft.com/office/drawing/2015/10/21/chartex" xmlns:cx3="http://schemas.microsoft.com/office/drawing/2016/5/9/chartex" xmlns:cx4="http://schemas.microsoft.com/office/drawing/2016/5/10/chartex" xmlns:cx5="http://schemas.microsoft.com/office/drawing/2016/5/11/chartex" xmlns:cx6="http://schemas.microsoft.com/office/drawing/2016/5/12/chartex" xmlns:cx7="http://schemas.microsoft.com/office/drawing/2016/5/13/chartex" xmlns:cx8="http://schemas.microsoft.com/office/drawing/2016/5/14/chartex" xmlns:mc="http://schemas.openxmlformats.org/markup-compatibility/2006" xmlns:aink="http://schemas.microsoft.com/office/drawing/2016/ink" xmlns:am3d="http://schemas.microsoft.com/office/drawing/2017/model3d" xmlns:o="urn:schemas-microsoft-com:office:office" xmlns:oel="http://schemas.microsoft.com/office/2019/extlst" xmlns:r="http://schemas.openxmlformats.org/officeDocument/2006/relationships" xmlns:m="http://schemas.openxmlformats.org/officeDocument/2006/math" xmlns:v="urn:schemas-microsoft-com:vml" xmlns:wp14="http://schemas.microsoft.com/office/word/2010/wordprocessingDrawing" xmlns:wp="http://schemas.openxmlformats.org/drawingml/2006/wordprocessingDrawing" xmlns:w10="urn:schemas-microsoft-com:office:word" xmlns:w="http://schemas.openxmlformats.org/wordprocessingml/2006/main" xmlns:w14="http://schemas.microsoft.com/office/word/2010/wordml" xmlns:w15="http://schemas.microsoft.com/office/word/2012/wordml" xmlns:w16cex="http://schemas.microsoft.com/office/word/2018/wordml/cex" xmlns:w16cid="http://schemas.microsoft.com/office/word/2016/wordml/cid" xmlns:w16="http://schemas.microsoft.com/office/word/2018/wordml" xmlns:w16du="http://schemas.microsoft.com/office/word/2023/wordml/word16du" xmlns:w16sdtdh="http://schemas.microsoft.com/office/word/2020/wordml/sdtdatahash" xmlns:w16se="http://schemas.microsoft.com/office/word/2015/wordml/symex" xmlns:wpg="http://schemas.microsoft.com/office/word/2010/wordprocessingGroup" xmlns:wpi="http://schemas.microsoft.com/office/word/2010/wordprocessingInk" xmlns:wne="http://schemas.microsoft.com/office/word/2006/wordml" xmlns:wps="http://schemas.microsoft.com/office/word/2010/wordprocessingShape" mc:Ignorable="w14 w15 w16se w16cid w16 w16cex w16sdtdh w16du wp14">
   <w:p>
     <w:pPr>
       <w:pStyle w:val="Header"/>
@@ -904,7 +899,7 @@
 </file>
 
 <file path=word/header2.xml><?xml version="1.0" encoding="utf-8"?>
-<w:hdr xmlns:wpc="http://schemas.microsoft.com/office/word/2010/wordprocessingCanvas" xmlns:cx="http://schemas.microsoft.com/office/drawing/2014/chartex" xmlns:cx1="http://schemas.microsoft.com/office/drawing/2015/9/8/chartex" xmlns:cx2="http://schemas.microsoft.com/office/drawing/2015/10/21/chartex" xmlns:cx3="http://schemas.microsoft.com/office/drawing/2016/5/9/chartex" xmlns:cx4="http://schemas.microsoft.com/office/drawing/2016/5/10/chartex" xmlns:cx5="http://schemas.microsoft.com/office/drawing/2016/5/11/chartex" xmlns:cx6="http://schemas.microsoft.com/office/drawing/2016/5/12/chartex" xmlns:cx7="http://schemas.microsoft.com/office/drawing/2016/5/13/chartex" xmlns:cx8="http://schemas.microsoft.com/office/drawing/2016/5/14/chartex" xmlns:mc="http://schemas.openxmlformats.org/markup-compatibility/2006" xmlns:aink="http://schemas.microsoft.com/office/drawing/2016/ink" xmlns:am3d="http://schemas.microsoft.com/office/drawing/2017/model3d" xmlns:o="urn:schemas-microsoft-com:office:office" xmlns:oel="http://schemas.microsoft.com/office/2019/extlst" xmlns:r="http://schemas.openxmlformats.org/officeDocument/2006/relationships" xmlns:m="http://schemas.openxmlformats.org/officeDocument/2006/math" xmlns:v="urn:schemas-microsoft-com:vml" xmlns:wp14="http://schemas.microsoft.com/office/word/2010/wordprocessingDrawing" xmlns:wp="http://schemas.openxmlformats.org/drawingml/2006/wordprocessingDrawing" xmlns:w10="urn:schemas-microsoft-com:office:word" xmlns:w="http://schemas.openxmlformats.org/wordprocessingml/2006/main" xmlns:w14="http://schemas.microsoft.com/office/word/2010/wordml" xmlns:w15="http://schemas.microsoft.com/office/word/2012/wordml" xmlns:w16cex="http://schemas.microsoft.com/office/word/2018/wordml/cex" xmlns:w16cid="http://schemas.microsoft.com/office/word/2016/wordml/cid" xmlns:w16="http://schemas.microsoft.com/office/word/2018/wordml" xmlns:w16sdtdh="http://schemas.microsoft.com/office/word/2020/wordml/sdtdatahash" xmlns:w16se="http://schemas.microsoft.com/office/word/2015/wordml/symex" xmlns:wpg="http://schemas.microsoft.com/office/word/2010/wordprocessingGroup" xmlns:wpi="http://schemas.microsoft.com/office/word/2010/wordprocessingInk" xmlns:wne="http://schemas.microsoft.com/office/word/2006/wordml" xmlns:wps="http://schemas.microsoft.com/office/word/2010/wordprocessingShape" mc:Ignorable="w14 w15 w16se w16cid w16 w16cex w16sdtdh wp14">
+<w:hdr xmlns:wpc="http://schemas.microsoft.com/office/word/2010/wordprocessingCanvas" xmlns:cx="http://schemas.microsoft.com/office/drawing/2014/chartex" xmlns:cx1="http://schemas.microsoft.com/office/drawing/2015/9/8/chartex" xmlns:cx2="http://schemas.microsoft.com/office/drawing/2015/10/21/chartex" xmlns:cx3="http://schemas.microsoft.com/office/drawing/2016/5/9/chartex" xmlns:cx4="http://schemas.microsoft.com/office/drawing/2016/5/10/chartex" xmlns:cx5="http://schemas.microsoft.com/office/drawing/2016/5/11/chartex" xmlns:cx6="http://schemas.microsoft.com/office/drawing/2016/5/12/chartex" xmlns:cx7="http://schemas.microsoft.com/office/drawing/2016/5/13/chartex" xmlns:cx8="http://schemas.microsoft.com/office/drawing/2016/5/14/chartex" xmlns:mc="http://schemas.openxmlformats.org/markup-compatibility/2006" xmlns:aink="http://schemas.microsoft.com/office/drawing/2016/ink" xmlns:am3d="http://schemas.microsoft.com/office/drawing/2017/model3d" xmlns:o="urn:schemas-microsoft-com:office:office" xmlns:oel="http://schemas.microsoft.com/office/2019/extlst" xmlns:r="http://schemas.openxmlformats.org/officeDocument/2006/relationships" xmlns:m="http://schemas.openxmlformats.org/officeDocument/2006/math" xmlns:v="urn:schemas-microsoft-com:vml" xmlns:wp14="http://schemas.microsoft.com/office/word/2010/wordprocessingDrawing" xmlns:wp="http://schemas.openxmlformats.org/drawingml/2006/wordprocessingDrawing" xmlns:w10="urn:schemas-microsoft-com:office:word" xmlns:w="http://schemas.openxmlformats.org/wordprocessingml/2006/main" xmlns:w14="http://schemas.microsoft.com/office/word/2010/wordml" xmlns:w15="http://schemas.microsoft.com/office/word/2012/wordml" xmlns:w16cex="http://schemas.microsoft.com/office/word/2018/wordml/cex" xmlns:w16cid="http://schemas.microsoft.com/office/word/2016/wordml/cid" xmlns:w16="http://schemas.microsoft.com/office/word/2018/wordml" xmlns:w16du="http://schemas.microsoft.com/office/word/2023/wordml/word16du" xmlns:w16sdtdh="http://schemas.microsoft.com/office/word/2020/wordml/sdtdatahash" xmlns:w16se="http://schemas.microsoft.com/office/word/2015/wordml/symex" xmlns:wpg="http://schemas.microsoft.com/office/word/2010/wordprocessingGroup" xmlns:wpi="http://schemas.microsoft.com/office/word/2010/wordprocessingInk" xmlns:wne="http://schemas.microsoft.com/office/word/2006/wordml" xmlns:wps="http://schemas.microsoft.com/office/word/2010/wordprocessingShape" mc:Ignorable="w14 w15 w16se w16cid w16 w16cex w16sdtdh w16du wp14">
   <w:tbl>
     <w:tblPr>
       <w:tblW w:w="0" w:type="auto"/>
@@ -965,7 +960,7 @@
 </file>
 
 <file path=word/styles.xml><?xml version="1.0" encoding="utf-8"?>
-<w:styles xmlns:mc="http://schemas.openxmlformats.org/markup-compatibility/2006" xmlns:r="http://schemas.openxmlformats.org/officeDocument/2006/relationships" xmlns:w="http://schemas.openxmlformats.org/wordprocessingml/2006/main" xmlns:w14="http://schemas.microsoft.com/office/word/2010/wordml" xmlns:w15="http://schemas.microsoft.com/office/word/2012/wordml" xmlns:w16cex="http://schemas.microsoft.com/office/word/2018/wordml/cex" xmlns:w16cid="http://schemas.microsoft.com/office/word/2016/wordml/cid" xmlns:w16="http://schemas.microsoft.com/office/word/2018/wordml" xmlns:w16sdtdh="http://schemas.microsoft.com/office/word/2020/wordml/sdtdatahash" xmlns:w16se="http://schemas.microsoft.com/office/word/2015/wordml/symex" mc:Ignorable="w14 w15 w16se w16cid w16 w16cex w16sdtdh">
+<w:styles xmlns:mc="http://schemas.openxmlformats.org/markup-compatibility/2006" xmlns:r="http://schemas.openxmlformats.org/officeDocument/2006/relationships" xmlns:w="http://schemas.openxmlformats.org/wordprocessingml/2006/main" xmlns:w14="http://schemas.microsoft.com/office/word/2010/wordml" xmlns:w15="http://schemas.microsoft.com/office/word/2012/wordml" xmlns:w16cex="http://schemas.microsoft.com/office/word/2018/wordml/cex" xmlns:w16cid="http://schemas.microsoft.com/office/word/2016/wordml/cid" xmlns:w16="http://schemas.microsoft.com/office/word/2018/wordml" xmlns:w16du="http://schemas.microsoft.com/office/word/2023/wordml/word16du" xmlns:w16sdtdh="http://schemas.microsoft.com/office/word/2020/wordml/sdtdatahash" xmlns:w16se="http://schemas.microsoft.com/office/word/2015/wordml/symex" mc:Ignorable="w14 w15 w16se w16cid w16 w16cex w16sdtdh w16du">
   <w:docDefaults>
     <w:rPrDefault>
       <w:rPr>
@@ -2444,7 +2439,7 @@
 </file>
 
 <file path=word/glossary/document.xml><?xml version="1.0" encoding="utf-8"?>
-<w:glossaryDocument xmlns:wpc="http://schemas.microsoft.com/office/word/2010/wordprocessingCanvas" xmlns:cx="http://schemas.microsoft.com/office/drawing/2014/chartex" xmlns:cx1="http://schemas.microsoft.com/office/drawing/2015/9/8/chartex" xmlns:cx2="http://schemas.microsoft.com/office/drawing/2015/10/21/chartex" xmlns:cx3="http://schemas.microsoft.com/office/drawing/2016/5/9/chartex" xmlns:cx4="http://schemas.microsoft.com/office/drawing/2016/5/10/chartex" xmlns:cx5="http://schemas.microsoft.com/office/drawing/2016/5/11/chartex" xmlns:cx6="http://schemas.microsoft.com/office/drawing/2016/5/12/chartex" xmlns:cx7="http://schemas.microsoft.com/office/drawing/2016/5/13/chartex" xmlns:cx8="http://schemas.microsoft.com/office/drawing/2016/5/14/chartex" xmlns:mc="http://schemas.openxmlformats.org/markup-compatibility/2006" xmlns:aink="http://schemas.microsoft.com/office/drawing/2016/ink" xmlns:am3d="http://schemas.microsoft.com/office/drawing/2017/model3d" xmlns:o="urn:schemas-microsoft-com:office:office" xmlns:oel="http://schemas.microsoft.com/office/2019/extlst" xmlns:r="http://schemas.openxmlformats.org/officeDocument/2006/relationships" xmlns:m="http://schemas.openxmlformats.org/officeDocument/2006/math" xmlns:v="urn:schemas-microsoft-com:vml" xmlns:wp14="http://schemas.microsoft.com/office/word/2010/wordprocessingDrawing" xmlns:wp="http://schemas.openxmlformats.org/drawingml/2006/wordprocessingDrawing" xmlns:w10="urn:schemas-microsoft-com:office:word" xmlns:w="http://schemas.openxmlformats.org/wordprocessingml/2006/main" xmlns:w14="http://schemas.microsoft.com/office/word/2010/wordml" xmlns:w15="http://schemas.microsoft.com/office/word/2012/wordml" xmlns:w16cex="http://schemas.microsoft.com/office/word/2018/wordml/cex" xmlns:w16cid="http://schemas.microsoft.com/office/word/2016/wordml/cid" xmlns:w16="http://schemas.microsoft.com/office/word/2018/wordml" xmlns:w16sdtdh="http://schemas.microsoft.com/office/word/2020/wordml/sdtdatahash" xmlns:w16se="http://schemas.microsoft.com/office/word/2015/wordml/symex" xmlns:wpg="http://schemas.microsoft.com/office/word/2010/wordprocessingGroup" xmlns:wpi="http://schemas.microsoft.com/office/word/2010/wordprocessingInk" xmlns:wne="http://schemas.microsoft.com/office/word/2006/wordml" xmlns:wps="http://schemas.microsoft.com/office/word/2010/wordprocessingShape" mc:Ignorable="w14 w15 w16se w16cid w16 w16cex w16sdtdh wp14">
+<w:glossaryDocument xmlns:wpc="http://schemas.microsoft.com/office/word/2010/wordprocessingCanvas" xmlns:cx="http://schemas.microsoft.com/office/drawing/2014/chartex" xmlns:cx1="http://schemas.microsoft.com/office/drawing/2015/9/8/chartex" xmlns:cx2="http://schemas.microsoft.com/office/drawing/2015/10/21/chartex" xmlns:cx3="http://schemas.microsoft.com/office/drawing/2016/5/9/chartex" xmlns:cx4="http://schemas.microsoft.com/office/drawing/2016/5/10/chartex" xmlns:cx5="http://schemas.microsoft.com/office/drawing/2016/5/11/chartex" xmlns:cx6="http://schemas.microsoft.com/office/drawing/2016/5/12/chartex" xmlns:cx7="http://schemas.microsoft.com/office/drawing/2016/5/13/chartex" xmlns:cx8="http://schemas.microsoft.com/office/drawing/2016/5/14/chartex" xmlns:mc="http://schemas.openxmlformats.org/markup-compatibility/2006" xmlns:aink="http://schemas.microsoft.com/office/drawing/2016/ink" xmlns:am3d="http://schemas.microsoft.com/office/drawing/2017/model3d" xmlns:o="urn:schemas-microsoft-com:office:office" xmlns:oel="http://schemas.microsoft.com/office/2019/extlst" xmlns:r="http://schemas.openxmlformats.org/officeDocument/2006/relationships" xmlns:m="http://schemas.openxmlformats.org/officeDocument/2006/math" xmlns:v="urn:schemas-microsoft-com:vml" xmlns:wp14="http://schemas.microsoft.com/office/word/2010/wordprocessingDrawing" xmlns:wp="http://schemas.openxmlformats.org/drawingml/2006/wordprocessingDrawing" xmlns:w10="urn:schemas-microsoft-com:office:word" xmlns:w="http://schemas.openxmlformats.org/wordprocessingml/2006/main" xmlns:w14="http://schemas.microsoft.com/office/word/2010/wordml" xmlns:w15="http://schemas.microsoft.com/office/word/2012/wordml" xmlns:w16cex="http://schemas.microsoft.com/office/word/2018/wordml/cex" xmlns:w16cid="http://schemas.microsoft.com/office/word/2016/wordml/cid" xmlns:w16="http://schemas.microsoft.com/office/word/2018/wordml" xmlns:w16du="http://schemas.microsoft.com/office/word/2023/wordml/word16du" xmlns:w16sdtdh="http://schemas.microsoft.com/office/word/2020/wordml/sdtdatahash" xmlns:w16se="http://schemas.microsoft.com/office/word/2015/wordml/symex" xmlns:wpg="http://schemas.microsoft.com/office/word/2010/wordprocessingGroup" xmlns:wpi="http://schemas.microsoft.com/office/word/2010/wordprocessingInk" xmlns:wne="http://schemas.microsoft.com/office/word/2006/wordml" xmlns:wps="http://schemas.microsoft.com/office/word/2010/wordprocessingShape" mc:Ignorable="w14 w15 w16se w16cid w16 w16cex w16sdtdh w16du wp14">
   <w:docParts>
     <w:docPart>
       <w:docPartPr>
@@ -2642,13 +2637,27 @@
 </file>
 
 <file path=word/glossary/fontTable.xml><?xml version="1.0" encoding="utf-8"?>
-<w:fonts xmlns:mc="http://schemas.openxmlformats.org/markup-compatibility/2006" xmlns:r="http://schemas.openxmlformats.org/officeDocument/2006/relationships" xmlns:w="http://schemas.openxmlformats.org/wordprocessingml/2006/main" xmlns:w14="http://schemas.microsoft.com/office/word/2010/wordml" xmlns:w15="http://schemas.microsoft.com/office/word/2012/wordml" xmlns:w16cex="http://schemas.microsoft.com/office/word/2018/wordml/cex" xmlns:w16cid="http://schemas.microsoft.com/office/word/2016/wordml/cid" xmlns:w16="http://schemas.microsoft.com/office/word/2018/wordml" xmlns:w16sdtdh="http://schemas.microsoft.com/office/word/2020/wordml/sdtdatahash" xmlns:w16se="http://schemas.microsoft.com/office/word/2015/wordml/symex" mc:Ignorable="w14 w15 w16se w16cid w16 w16cex w16sdtdh">
+<w:fonts xmlns:mc="http://schemas.openxmlformats.org/markup-compatibility/2006" xmlns:r="http://schemas.openxmlformats.org/officeDocument/2006/relationships" xmlns:w="http://schemas.openxmlformats.org/wordprocessingml/2006/main" xmlns:w14="http://schemas.microsoft.com/office/word/2010/wordml" xmlns:w15="http://schemas.microsoft.com/office/word/2012/wordml" xmlns:w16cex="http://schemas.microsoft.com/office/word/2018/wordml/cex" xmlns:w16cid="http://schemas.microsoft.com/office/word/2016/wordml/cid" xmlns:w16="http://schemas.microsoft.com/office/word/2018/wordml" xmlns:w16du="http://schemas.microsoft.com/office/word/2023/wordml/word16du" xmlns:w16sdtdh="http://schemas.microsoft.com/office/word/2020/wordml/sdtdatahash" xmlns:w16se="http://schemas.microsoft.com/office/word/2015/wordml/symex" mc:Ignorable="w14 w15 w16se w16cid w16 w16cex w16sdtdh w16du">
   <w:font w:name="Cambria">
     <w:panose1 w:val="02040503050406030204"/>
     <w:charset w:val="00"/>
     <w:family w:val="roman"/>
     <w:pitch w:val="variable"/>
     <w:sig w:usb0="E00006FF" w:usb1="420024FF" w:usb2="02000000" w:usb3="00000000" w:csb0="0000019F" w:csb1="00000000"/>
+  </w:font>
+  <w:font w:name="Angsana New">
+    <w:panose1 w:val="02020603050405020304"/>
+    <w:charset w:val="00"/>
+    <w:family w:val="roman"/>
+    <w:pitch w:val="variable"/>
+    <w:sig w:usb0="81000003" w:usb1="00000000" w:usb2="00000000" w:usb3="00000000" w:csb0="00010001" w:csb1="00000000"/>
+  </w:font>
+  <w:font w:name="Calibri">
+    <w:panose1 w:val="020F0502020204030204"/>
+    <w:charset w:val="00"/>
+    <w:family w:val="swiss"/>
+    <w:pitch w:val="variable"/>
+    <w:sig w:usb0="E4002EFF" w:usb1="C200247B" w:usb2="00000009" w:usb3="00000000" w:csb0="000001FF" w:csb1="00000000"/>
   </w:font>
   <w:font w:name="Times New Roman">
     <w:panose1 w:val="02020603050405020304"/>
@@ -2657,12 +2666,12 @@
     <w:pitch w:val="variable"/>
     <w:sig w:usb0="E0002EFF" w:usb1="C000785B" w:usb2="00000009" w:usb3="00000000" w:csb0="000001FF" w:csb1="00000000"/>
   </w:font>
-  <w:font w:name="Calibri">
-    <w:panose1 w:val="020F0502020204030204"/>
+  <w:font w:name="Cordia New">
+    <w:panose1 w:val="020B0304020202020204"/>
     <w:charset w:val="00"/>
     <w:family w:val="swiss"/>
     <w:pitch w:val="variable"/>
-    <w:sig w:usb0="E4002EFF" w:usb1="C200247B" w:usb2="00000009" w:usb3="00000000" w:csb0="000001FF" w:csb1="00000000"/>
+    <w:sig w:usb0="81000003" w:usb1="00000000" w:usb2="00000000" w:usb3="00000000" w:csb0="00010001" w:csb1="00000000"/>
   </w:font>
   <w:font w:name="Cascadia Mono">
     <w:panose1 w:val="020B0609020000020004"/>
@@ -2671,18 +2680,23 @@
     <w:pitch w:val="fixed"/>
     <w:sig w:usb0="A1002AFF" w:usb1="4000F9FB" w:usb2="00040000" w:usb3="00000000" w:csb0="000001FF" w:csb1="00000000"/>
   </w:font>
-  <w:font w:name="Calibri Light">
-    <w:panose1 w:val="020F0302020204030204"/>
+  <w:font w:name="Aptos">
     <w:charset w:val="00"/>
     <w:family w:val="swiss"/>
     <w:pitch w:val="variable"/>
-    <w:sig w:usb0="E4002EFF" w:usb1="C200247B" w:usb2="00000009" w:usb3="00000000" w:csb0="000001FF" w:csb1="00000000"/>
+    <w:sig w:usb0="20000287" w:usb1="00000003" w:usb2="00000000" w:usb3="00000000" w:csb0="0000019F" w:csb1="00000000"/>
+  </w:font>
+  <w:font w:name="Aptos Display">
+    <w:charset w:val="00"/>
+    <w:family w:val="swiss"/>
+    <w:pitch w:val="variable"/>
+    <w:sig w:usb0="20000287" w:usb1="00000003" w:usb2="00000000" w:usb3="00000000" w:csb0="0000019F" w:csb1="00000000"/>
   </w:font>
 </w:fonts>
 </file>
 
 <file path=word/glossary/settings.xml><?xml version="1.0" encoding="utf-8"?>
-<w:settings xmlns:mc="http://schemas.openxmlformats.org/markup-compatibility/2006" xmlns:o="urn:schemas-microsoft-com:office:office" xmlns:r="http://schemas.openxmlformats.org/officeDocument/2006/relationships" xmlns:m="http://schemas.openxmlformats.org/officeDocument/2006/math" xmlns:v="urn:schemas-microsoft-com:vml" xmlns:w10="urn:schemas-microsoft-com:office:word" xmlns:w="http://schemas.openxmlformats.org/wordprocessingml/2006/main" xmlns:w14="http://schemas.microsoft.com/office/word/2010/wordml" xmlns:w15="http://schemas.microsoft.com/office/word/2012/wordml" xmlns:w16cex="http://schemas.microsoft.com/office/word/2018/wordml/cex" xmlns:w16cid="http://schemas.microsoft.com/office/word/2016/wordml/cid" xmlns:w16="http://schemas.microsoft.com/office/word/2018/wordml" xmlns:w16sdtdh="http://schemas.microsoft.com/office/word/2020/wordml/sdtdatahash" xmlns:w16se="http://schemas.microsoft.com/office/word/2015/wordml/symex" xmlns:sl="http://schemas.openxmlformats.org/schemaLibrary/2006/main" mc:Ignorable="w14 w15 w16se w16cid w16 w16cex w16sdtdh">
+<w:settings xmlns:mc="http://schemas.openxmlformats.org/markup-compatibility/2006" xmlns:o="urn:schemas-microsoft-com:office:office" xmlns:r="http://schemas.openxmlformats.org/officeDocument/2006/relationships" xmlns:m="http://schemas.openxmlformats.org/officeDocument/2006/math" xmlns:v="urn:schemas-microsoft-com:vml" xmlns:w10="urn:schemas-microsoft-com:office:word" xmlns:w="http://schemas.openxmlformats.org/wordprocessingml/2006/main" xmlns:w14="http://schemas.microsoft.com/office/word/2010/wordml" xmlns:w15="http://schemas.microsoft.com/office/word/2012/wordml" xmlns:w16cex="http://schemas.microsoft.com/office/word/2018/wordml/cex" xmlns:w16cid="http://schemas.microsoft.com/office/word/2016/wordml/cid" xmlns:w16="http://schemas.microsoft.com/office/word/2018/wordml" xmlns:w16du="http://schemas.microsoft.com/office/word/2023/wordml/word16du" xmlns:w16sdtdh="http://schemas.microsoft.com/office/word/2020/wordml/sdtdatahash" xmlns:w16se="http://schemas.microsoft.com/office/word/2015/wordml/symex" xmlns:sl="http://schemas.openxmlformats.org/schemaLibrary/2006/main" mc:Ignorable="w14 w15 w16se w16cid w16 w16cex w16sdtdh w16du">
   <w:defaultTabStop w:val="720"/>
   <w:characterSpacingControl w:val="doNotCompress"/>
   <w:compat>
@@ -2742,6 +2756,7 @@
     <w:rsid w:val="00EA3131"/>
     <w:rsid w:val="00EC6416"/>
     <w:rsid w:val="00EE6D04"/>
+    <w:rsid w:val="00F02EC5"/>
     <w:rsid w:val="00F86F10"/>
     <w:rsid w:val="00FA726A"/>
     <w:rsid w:val="00FD6394"/>
@@ -2759,7 +2774,7 @@
     <m:intLim m:val="subSup"/>
     <m:naryLim m:val="undOvr"/>
   </m:mathPr>
-  <w:themeFontLang w:val="en-US"/>
+  <w:themeFontLang w:val="en-US" w:bidi="th-TH"/>
   <w:clrSchemeMapping w:bg1="light1" w:t1="dark1" w:bg2="light2" w:t2="dark2" w:accent1="accent1" w:accent2="accent2" w:accent3="accent3" w:accent4="accent4" w:accent5="accent5" w:accent6="accent6" w:hyperlink="hyperlink" w:followedHyperlink="followedHyperlink"/>
   <w:decimalSymbol w:val="."/>
   <w:listSeparator w:val=","/>
@@ -2768,7 +2783,7 @@
 </file>
 
 <file path=word/glossary/styles.xml><?xml version="1.0" encoding="utf-8"?>
-<w:styles xmlns:mc="http://schemas.openxmlformats.org/markup-compatibility/2006" xmlns:r="http://schemas.openxmlformats.org/officeDocument/2006/relationships" xmlns:w="http://schemas.openxmlformats.org/wordprocessingml/2006/main" xmlns:w14="http://schemas.microsoft.com/office/word/2010/wordml" xmlns:w15="http://schemas.microsoft.com/office/word/2012/wordml" xmlns:w16cex="http://schemas.microsoft.com/office/word/2018/wordml/cex" xmlns:w16cid="http://schemas.microsoft.com/office/word/2016/wordml/cid" xmlns:w16="http://schemas.microsoft.com/office/word/2018/wordml" xmlns:w16sdtdh="http://schemas.microsoft.com/office/word/2020/wordml/sdtdatahash" xmlns:w16se="http://schemas.microsoft.com/office/word/2015/wordml/symex" mc:Ignorable="w14 w15 w16se w16cid w16 w16cex w16sdtdh">
+<w:styles xmlns:mc="http://schemas.openxmlformats.org/markup-compatibility/2006" xmlns:r="http://schemas.openxmlformats.org/officeDocument/2006/relationships" xmlns:w="http://schemas.openxmlformats.org/wordprocessingml/2006/main" xmlns:w14="http://schemas.microsoft.com/office/word/2010/wordml" xmlns:w15="http://schemas.microsoft.com/office/word/2012/wordml" xmlns:w16cex="http://schemas.microsoft.com/office/word/2018/wordml/cex" xmlns:w16cid="http://schemas.microsoft.com/office/word/2016/wordml/cid" xmlns:w16="http://schemas.microsoft.com/office/word/2018/wordml" xmlns:w16du="http://schemas.microsoft.com/office/word/2023/wordml/word16du" xmlns:w16sdtdh="http://schemas.microsoft.com/office/word/2020/wordml/sdtdatahash" xmlns:w16se="http://schemas.microsoft.com/office/word/2015/wordml/symex" mc:Ignorable="w14 w15 w16se w16cid w16 w16cex w16sdtdh w16du">
   <w:docDefaults>
     <w:rPrDefault>
       <w:rPr>
@@ -3312,7 +3327,7 @@
 </file>
 
 <file path=word/glossary/webSettings.xml><?xml version="1.0" encoding="utf-8"?>
-<w:webSettings xmlns:mc="http://schemas.openxmlformats.org/markup-compatibility/2006" xmlns:r="http://schemas.openxmlformats.org/officeDocument/2006/relationships" xmlns:w="http://schemas.openxmlformats.org/wordprocessingml/2006/main" xmlns:w14="http://schemas.microsoft.com/office/word/2010/wordml" xmlns:w15="http://schemas.microsoft.com/office/word/2012/wordml" xmlns:w16cex="http://schemas.microsoft.com/office/word/2018/wordml/cex" xmlns:w16cid="http://schemas.microsoft.com/office/word/2016/wordml/cid" xmlns:w16="http://schemas.microsoft.com/office/word/2018/wordml" xmlns:w16sdtdh="http://schemas.microsoft.com/office/word/2020/wordml/sdtdatahash" xmlns:w16se="http://schemas.microsoft.com/office/word/2015/wordml/symex" mc:Ignorable="w14 w15 w16se w16cid w16 w16cex w16sdtdh">
+<w:webSettings xmlns:mc="http://schemas.openxmlformats.org/markup-compatibility/2006" xmlns:r="http://schemas.openxmlformats.org/officeDocument/2006/relationships" xmlns:w="http://schemas.openxmlformats.org/wordprocessingml/2006/main" xmlns:w14="http://schemas.microsoft.com/office/word/2010/wordml" xmlns:w15="http://schemas.microsoft.com/office/word/2012/wordml" xmlns:w16cex="http://schemas.microsoft.com/office/word/2018/wordml/cex" xmlns:w16cid="http://schemas.microsoft.com/office/word/2016/wordml/cid" xmlns:w16="http://schemas.microsoft.com/office/word/2018/wordml" xmlns:w16du="http://schemas.microsoft.com/office/word/2023/wordml/word16du" xmlns:w16sdtdh="http://schemas.microsoft.com/office/word/2020/wordml/sdtdatahash" xmlns:w16se="http://schemas.microsoft.com/office/word/2015/wordml/symex" mc:Ignorable="w14 w15 w16se w16cid w16 w16cex w16sdtdh w16du">
   <w:optimizeForBrowser/>
   <w:allowPNG/>
 </w:webSettings>
@@ -3604,6 +3619,35 @@
 </file>
 
 <file path=customXml/item1.xml><?xml version="1.0" encoding="utf-8"?>
+<p:properties xmlns:p="http://schemas.microsoft.com/office/2006/metadata/properties" xmlns:xsi="http://www.w3.org/2001/XMLSchema-instance" xmlns:pc="http://schemas.microsoft.com/office/infopath/2007/PartnerControls">
+  <documentManagement>
+    <_ip_UnifiedCompliancePolicyUIAction xmlns="http://schemas.microsoft.com/sharepoint/v3" xsi:nil="true"/>
+    <Image xmlns="71af3243-3dd4-4a8d-8c0d-dd76da1f02a5">
+      <Url xsi:nil="true"/>
+      <Description xsi:nil="true"/>
+    </Image>
+    <Status xmlns="71af3243-3dd4-4a8d-8c0d-dd76da1f02a5">Not started</Status>
+    <Background xmlns="71af3243-3dd4-4a8d-8c0d-dd76da1f02a5">false</Background>
+    <_ip_UnifiedCompliancePolicyProperties xmlns="http://schemas.microsoft.com/sharepoint/v3" xsi:nil="true"/>
+    <ImageTagsTaxHTField xmlns="71af3243-3dd4-4a8d-8c0d-dd76da1f02a5">
+      <Terms xmlns="http://schemas.microsoft.com/office/infopath/2007/PartnerControls"/>
+    </ImageTagsTaxHTField>
+    <TaxCatchAll xmlns="230e9df3-be65-4c73-a93b-d1236ebd677e" xsi:nil="true"/>
+    <MediaServiceKeyPoints xmlns="71af3243-3dd4-4a8d-8c0d-dd76da1f02a5" xsi:nil="true"/>
+  </documentManagement>
+</p:properties>
+</file>
+
+<file path=customXml/item2.xml><?xml version="1.0" encoding="utf-8"?>
+<?mso-contentType ?>
+<FormTemplates xmlns="http://schemas.microsoft.com/sharepoint/v3/contenttype/forms">
+  <Display>DocumentLibraryForm</Display>
+  <Edit>DocumentLibraryForm</Edit>
+  <New>DocumentLibraryForm</New>
+</FormTemplates>
+</file>
+
+<file path=customXml/item3.xml><?xml version="1.0" encoding="utf-8"?>
 <ct:contentTypeSchema xmlns:ct="http://schemas.microsoft.com/office/2006/metadata/contentType" xmlns:ma="http://schemas.microsoft.com/office/2006/metadata/properties/metaAttributes" ct:_="" ma:_="" ma:contentTypeName="Document" ma:contentTypeID="0x01010079F111ED35F8CC479449609E8A0923A6" ma:contentTypeVersion="26" ma:contentTypeDescription="Create a new document." ma:contentTypeScope="" ma:versionID="ac37c1753acd5e330d2062ccec26ea66">
   <xsd:schema xmlns:xsd="http://www.w3.org/2001/XMLSchema" xmlns:xs="http://www.w3.org/2001/XMLSchema" xmlns:p="http://schemas.microsoft.com/office/2006/metadata/properties" xmlns:ns1="http://schemas.microsoft.com/sharepoint/v3" xmlns:ns2="71af3243-3dd4-4a8d-8c0d-dd76da1f02a5" xmlns:ns3="16c05727-aa75-4e4a-9b5f-8a80a1165891" xmlns:ns4="230e9df3-be65-4c73-a93b-d1236ebd677e" targetNamespace="http://schemas.microsoft.com/office/2006/metadata/properties" ma:root="true" ma:fieldsID="3b340c7101c92c5120abd06486f94548" ns1:_="" ns2:_="" ns3:_="" ns4:_="">
     <xsd:import namespace="http://schemas.microsoft.com/sharepoint/v3"/>
@@ -3903,40 +3947,31 @@
 </ct:contentTypeSchema>
 </file>
 
-<file path=customXml/item2.xml><?xml version="1.0" encoding="utf-8"?>
-<?mso-contentType ?>
-<FormTemplates xmlns="http://schemas.microsoft.com/sharepoint/v3/contenttype/forms">
-  <Display>DocumentLibraryForm</Display>
-  <Edit>DocumentLibraryForm</Edit>
-  <New>DocumentLibraryForm</New>
-</FormTemplates>
-</file>
-
-<file path=customXml/item3.xml><?xml version="1.0" encoding="utf-8"?>
-<p:properties xmlns:p="http://schemas.microsoft.com/office/2006/metadata/properties" xmlns:xsi="http://www.w3.org/2001/XMLSchema-instance" xmlns:pc="http://schemas.microsoft.com/office/infopath/2007/PartnerControls">
-  <documentManagement>
-    <_ip_UnifiedCompliancePolicyUIAction xmlns="http://schemas.microsoft.com/sharepoint/v3" xsi:nil="true"/>
-    <Image xmlns="71af3243-3dd4-4a8d-8c0d-dd76da1f02a5">
-      <Url xsi:nil="true"/>
-      <Description xsi:nil="true"/>
-    </Image>
-    <Status xmlns="71af3243-3dd4-4a8d-8c0d-dd76da1f02a5">Not started</Status>
-    <Background xmlns="71af3243-3dd4-4a8d-8c0d-dd76da1f02a5">false</Background>
-    <_ip_UnifiedCompliancePolicyProperties xmlns="http://schemas.microsoft.com/sharepoint/v3" xsi:nil="true"/>
-    <ImageTagsTaxHTField xmlns="71af3243-3dd4-4a8d-8c0d-dd76da1f02a5">
-      <Terms xmlns="http://schemas.microsoft.com/office/infopath/2007/PartnerControls"/>
-    </ImageTagsTaxHTField>
-    <TaxCatchAll xmlns="230e9df3-be65-4c73-a93b-d1236ebd677e" xsi:nil="true"/>
-    <MediaServiceKeyPoints xmlns="71af3243-3dd4-4a8d-8c0d-dd76da1f02a5" xsi:nil="true"/>
-  </documentManagement>
-</p:properties>
-</file>
-
 <file path=customXml/item4.xml><?xml version="1.0" encoding="utf-8"?>
 <b:Sources xmlns:b="http://schemas.openxmlformats.org/officeDocument/2006/bibliography" xmlns="http://schemas.openxmlformats.org/officeDocument/2006/bibliography" SelectedStyle="\APA.XSL" StyleName="APA"/>
 </file>
 
 <file path=customXml/itemProps1.xml><?xml version="1.0" encoding="utf-8"?>
+<ds:datastoreItem xmlns:ds="http://schemas.openxmlformats.org/officeDocument/2006/customXml" ds:itemID="{A24CA881-F413-49A9-B7BD-08939EA6340C}">
+  <ds:schemaRefs>
+    <ds:schemaRef ds:uri="http://schemas.microsoft.com/office/2006/metadata/properties"/>
+    <ds:schemaRef ds:uri="http://schemas.microsoft.com/office/infopath/2007/PartnerControls"/>
+    <ds:schemaRef ds:uri="http://schemas.microsoft.com/sharepoint/v3"/>
+    <ds:schemaRef ds:uri="71af3243-3dd4-4a8d-8c0d-dd76da1f02a5"/>
+    <ds:schemaRef ds:uri="230e9df3-be65-4c73-a93b-d1236ebd677e"/>
+  </ds:schemaRefs>
+</ds:datastoreItem>
+</file>
+
+<file path=customXml/itemProps2.xml><?xml version="1.0" encoding="utf-8"?>
+<ds:datastoreItem xmlns:ds="http://schemas.openxmlformats.org/officeDocument/2006/customXml" ds:itemID="{3F25CEF7-B3EF-462D-8656-22EBD19C02CA}">
+  <ds:schemaRefs>
+    <ds:schemaRef ds:uri="http://schemas.microsoft.com/sharepoint/v3/contenttype/forms"/>
+  </ds:schemaRefs>
+</ds:datastoreItem>
+</file>
+
+<file path=customXml/itemProps3.xml><?xml version="1.0" encoding="utf-8"?>
 <ds:datastoreItem xmlns:ds="http://schemas.openxmlformats.org/officeDocument/2006/customXml" ds:itemID="{B6D7D045-0A7C-4E97-BB58-1C0F82F4D731}">
   <ds:schemaRefs>
     <ds:schemaRef ds:uri="http://schemas.microsoft.com/office/2006/metadata/contentType"/>
@@ -3957,26 +3992,6 @@
 </ds:datastoreItem>
 </file>
 
-<file path=customXml/itemProps2.xml><?xml version="1.0" encoding="utf-8"?>
-<ds:datastoreItem xmlns:ds="http://schemas.openxmlformats.org/officeDocument/2006/customXml" ds:itemID="{3F25CEF7-B3EF-462D-8656-22EBD19C02CA}">
-  <ds:schemaRefs>
-    <ds:schemaRef ds:uri="http://schemas.microsoft.com/sharepoint/v3/contenttype/forms"/>
-  </ds:schemaRefs>
-</ds:datastoreItem>
-</file>
-
-<file path=customXml/itemProps3.xml><?xml version="1.0" encoding="utf-8"?>
-<ds:datastoreItem xmlns:ds="http://schemas.openxmlformats.org/officeDocument/2006/customXml" ds:itemID="{A24CA881-F413-49A9-B7BD-08939EA6340C}">
-  <ds:schemaRefs>
-    <ds:schemaRef ds:uri="http://schemas.microsoft.com/office/2006/metadata/properties"/>
-    <ds:schemaRef ds:uri="http://schemas.microsoft.com/office/infopath/2007/PartnerControls"/>
-    <ds:schemaRef ds:uri="http://schemas.microsoft.com/sharepoint/v3"/>
-    <ds:schemaRef ds:uri="71af3243-3dd4-4a8d-8c0d-dd76da1f02a5"/>
-    <ds:schemaRef ds:uri="230e9df3-be65-4c73-a93b-d1236ebd677e"/>
-  </ds:schemaRefs>
-</ds:datastoreItem>
-</file>
-
 <file path=customXml/itemProps4.xml><?xml version="1.0" encoding="utf-8"?>
 <ds:datastoreItem xmlns:ds="http://schemas.openxmlformats.org/officeDocument/2006/customXml" ds:itemID="{05349BB4-28EF-4DFC-8A3B-D28A82EEC059}">
   <ds:schemaRefs>

</xml_diff>